<commit_message>
Modify summary of F-measure
</commit_message>
<xml_diff>
--- a/F-measure.docx
+++ b/F-measure.docx
@@ -33,19 +33,42 @@
     </w:p>
     <w:p>
       <w:pPr>
-        <w:pStyle w:val="a3"/>
-        <w:ind w:left="360" w:firstLineChars="0" w:firstLine="0"/>
-      </w:pPr>
-      <w:r>
+        <w:jc w:val="center"/>
+        <w:rPr>
+          <w:rFonts w:asciiTheme="majorHAnsi" w:eastAsiaTheme="majorHAnsi" w:hAnsiTheme="majorHAnsi"/>
+          <w:b/>
+          <w:sz w:val="30"/>
+          <w:szCs w:val="30"/>
+        </w:rPr>
+      </w:pPr>
+    </w:p>
+    <w:p>
+      <w:pPr>
+        <w:rPr>
+          <w:rFonts w:asciiTheme="majorHAnsi" w:eastAsiaTheme="majorHAnsi" w:hAnsiTheme="majorHAnsi"/>
+          <w:b/>
+          <w:color w:val="2E74B5" w:themeColor="accent1" w:themeShade="BF"/>
+          <w:sz w:val="36"/>
+          <w:szCs w:val="36"/>
+        </w:rPr>
+      </w:pPr>
+      <w:r>
+        <w:rPr>
+          <w:color w:val="2E74B5" w:themeColor="accent1" w:themeShade="BF"/>
+        </w:rPr>
         <w:t>Precision（</w:t>
       </w:r>
       <w:r>
         <w:rPr>
           <w:rFonts w:hint="eastAsia"/>
+          <w:color w:val="2E74B5" w:themeColor="accent1" w:themeShade="BF"/>
         </w:rPr>
         <w:t>查准率</w:t>
       </w:r>
       <w:r>
+        <w:rPr>
+          <w:color w:val="2E74B5" w:themeColor="accent1" w:themeShade="BF"/>
+        </w:rPr>
         <w:t>）：</w:t>
       </w:r>
     </w:p>
@@ -105,25 +128,34 @@
     </w:p>
     <w:p>
       <w:pPr>
-        <w:pStyle w:val="a3"/>
-        <w:ind w:left="360" w:firstLineChars="0" w:firstLine="0"/>
-      </w:pPr>
-      <w:r>
-        <w:rPr>
-          <w:rFonts w:hint="eastAsia"/>
+        <w:rPr>
+          <w:color w:val="2E74B5" w:themeColor="accent1" w:themeShade="BF"/>
+        </w:rPr>
+      </w:pPr>
+      <w:r>
+        <w:rPr>
+          <w:rFonts w:hint="eastAsia"/>
+          <w:color w:val="2E74B5" w:themeColor="accent1" w:themeShade="BF"/>
         </w:rPr>
         <w:t>Recall</w:t>
       </w:r>
       <w:r>
+        <w:rPr>
+          <w:color w:val="2E74B5" w:themeColor="accent1" w:themeShade="BF"/>
+        </w:rPr>
         <w:t>（</w:t>
       </w:r>
       <w:r>
         <w:rPr>
           <w:rFonts w:hint="eastAsia"/>
+          <w:color w:val="2E74B5" w:themeColor="accent1" w:themeShade="BF"/>
         </w:rPr>
         <w:t>查全率</w:t>
       </w:r>
       <w:r>
+        <w:rPr>
+          <w:color w:val="2E74B5" w:themeColor="accent1" w:themeShade="BF"/>
+        </w:rPr>
         <w:t>）：</w:t>
       </w:r>
     </w:p>
@@ -190,13 +222,12 @@
       </m:oMathPara>
     </w:p>
     <w:p>
-      <w:r>
+      <w:pPr>
         <w:rPr>
           <w:sz w:val="28"/>
           <w:szCs w:val="28"/>
         </w:rPr>
-        <w:t xml:space="preserve"> </w:t>
-      </w:r>
+      </w:pPr>
       <w:r>
         <w:rPr>
           <w:sz w:val="28"/>
@@ -212,7 +243,52 @@
         <w:t xml:space="preserve"> </w:t>
       </w:r>
       <w:r>
-        <w:t>F-measure（F1-measure）：</w:t>
+        <w:rPr>
+          <w:sz w:val="28"/>
+          <w:szCs w:val="28"/>
+        </w:rPr>
+        <w:t xml:space="preserve">     </w:t>
+      </w:r>
+      <w:r>
+        <w:rPr>
+          <w:sz w:val="28"/>
+          <w:szCs w:val="28"/>
+        </w:rPr>
+        <w:t xml:space="preserve"> </w:t>
+      </w:r>
+      <m:oMath>
+        <m:r>
+          <w:rPr>
+            <w:rFonts w:ascii="Cambria Math" w:hAnsi="Cambria Math"/>
+            <w:sz w:val="28"/>
+            <w:szCs w:val="28"/>
+          </w:rPr>
+          <m:t>TP:</m:t>
+        </m:r>
+      </m:oMath>
+      <w:r>
+        <w:rPr>
+          <w:sz w:val="28"/>
+          <w:szCs w:val="28"/>
+        </w:rPr>
+        <w:t xml:space="preserve"> True Positives           </w:t>
+      </w:r>
+      <m:oMath>
+        <m:r>
+          <w:rPr>
+            <w:rFonts w:ascii="Cambria Math" w:hAnsi="Cambria Math"/>
+            <w:sz w:val="28"/>
+            <w:szCs w:val="28"/>
+          </w:rPr>
+          <m:t>FP:</m:t>
+        </m:r>
+      </m:oMath>
+      <w:r>
+        <w:rPr>
+          <w:sz w:val="28"/>
+          <w:szCs w:val="28"/>
+        </w:rPr>
+        <w:t xml:space="preserve"> False Positives</w:t>
       </w:r>
     </w:p>
     <w:p>
@@ -222,16 +298,801 @@
           <w:szCs w:val="28"/>
         </w:rPr>
       </w:pPr>
+      <w:r>
+        <w:rPr>
+          <w:sz w:val="28"/>
+          <w:szCs w:val="28"/>
+        </w:rPr>
+        <w:t xml:space="preserve">        </w:t>
+      </w:r>
+      <m:oMath>
+        <m:r>
+          <w:rPr>
+            <w:rFonts w:ascii="Cambria Math" w:hAnsi="Cambria Math"/>
+            <w:sz w:val="28"/>
+            <w:szCs w:val="28"/>
+          </w:rPr>
+          <m:t>TN:</m:t>
+        </m:r>
+      </m:oMath>
+      <w:r>
+        <w:rPr>
+          <w:sz w:val="28"/>
+          <w:szCs w:val="28"/>
+        </w:rPr>
+        <w:t xml:space="preserve"> True Negatives          </w:t>
+      </w:r>
+      <m:oMath>
+        <m:r>
+          <w:rPr>
+            <w:rFonts w:ascii="Cambria Math" w:hAnsi="Cambria Math"/>
+            <w:sz w:val="28"/>
+            <w:szCs w:val="28"/>
+          </w:rPr>
+          <m:t>FN:</m:t>
+        </m:r>
+      </m:oMath>
+      <w:r>
+        <w:rPr>
+          <w:sz w:val="28"/>
+          <w:szCs w:val="28"/>
+        </w:rPr>
+        <w:t xml:space="preserve"> False Negatives</w:t>
+      </w:r>
+    </w:p>
+    <w:p>
+      <w:pPr>
+        <w:rPr>
+          <w:color w:val="000000" w:themeColor="text1"/>
+        </w:rPr>
+      </w:pPr>
+      <w:r>
+        <w:rPr>
+          <w:color w:val="000000" w:themeColor="text1"/>
+        </w:rPr>
+        <w:t>我们都希望Precision和Recall越高越好，最好能够达到P＝</w:t>
+      </w:r>
+      <w:r>
+        <w:rPr>
+          <w:rFonts w:hint="eastAsia"/>
+          <w:color w:val="000000" w:themeColor="text1"/>
+        </w:rPr>
+        <w:t>R</w:t>
+      </w:r>
+      <w:r>
+        <w:rPr>
+          <w:color w:val="000000" w:themeColor="text1"/>
+        </w:rPr>
+        <w:t>＝1</w:t>
+      </w:r>
+      <w:r>
+        <w:rPr>
+          <w:color w:val="000000" w:themeColor="text1"/>
+        </w:rPr>
+        <w:t>，</w:t>
+      </w:r>
+      <w:r>
+        <w:rPr>
+          <w:rFonts w:hint="eastAsia"/>
+          <w:color w:val="000000" w:themeColor="text1"/>
+        </w:rPr>
+        <w:t>然而</w:t>
+      </w:r>
+      <w:r>
+        <w:rPr>
+          <w:color w:val="000000" w:themeColor="text1"/>
+        </w:rPr>
+        <w:t>这只是一种理想</w:t>
+      </w:r>
+      <w:r>
+        <w:rPr>
+          <w:rFonts w:hint="eastAsia"/>
+          <w:color w:val="000000" w:themeColor="text1"/>
+        </w:rPr>
+        <w:t>情况</w:t>
+      </w:r>
+      <w:r>
+        <w:rPr>
+          <w:color w:val="000000" w:themeColor="text1"/>
+        </w:rPr>
+        <w:t>。</w:t>
+      </w:r>
+      <w:r>
+        <w:rPr>
+          <w:rFonts w:eastAsiaTheme="minorHAnsi" w:cs="Times"/>
+          <w:color w:val="000000" w:themeColor="text1"/>
+          <w:kern w:val="0"/>
+        </w:rPr>
+        <w:t xml:space="preserve">如果我们希望： </w:t>
+      </w:r>
+      <w:r>
+        <w:rPr>
+          <w:rFonts w:eastAsiaTheme="minorHAnsi" w:cs="Times"/>
+          <w:color w:val="000000" w:themeColor="text1"/>
+          <w:kern w:val="0"/>
+        </w:rPr>
+        <w:t>被检索到的内容越多越好，这是追求“查全率”；如果我们希望：检索到的文档中，真正想要的、也就是相关的越多越好，不相关的越少越好，这是追求“准确率</w:t>
+      </w:r>
+      <w:r>
+        <w:rPr>
+          <w:rFonts w:eastAsiaTheme="minorHAnsi" w:cs="Times"/>
+          <w:color w:val="000000" w:themeColor="text1"/>
+          <w:kern w:val="0"/>
+        </w:rPr>
+        <w:t>“。</w:t>
+      </w:r>
+    </w:p>
+    <w:p>
+      <w:pPr>
+        <w:rPr>
+          <w:color w:val="FF0000"/>
+        </w:rPr>
+      </w:pPr>
+      <w:r>
+        <w:rPr>
+          <w:color w:val="FF0000"/>
+        </w:rPr>
+        <w:t>问题：</w:t>
+      </w:r>
+    </w:p>
+    <w:p>
+      <w:pPr>
+        <w:rPr>
+          <w:color w:val="FF0000"/>
+        </w:rPr>
+      </w:pPr>
+      <w:r>
+        <w:rPr>
+          <w:color w:val="FF0000"/>
+        </w:rPr>
+        <w:t>Precision和Recall的组合能够</w:t>
+      </w:r>
+      <w:r>
+        <w:rPr>
+          <w:rFonts w:hint="eastAsia"/>
+          <w:color w:val="FF0000"/>
+        </w:rPr>
+        <w:t>反应</w:t>
+      </w:r>
+      <w:r>
+        <w:rPr>
+          <w:color w:val="FF0000"/>
+        </w:rPr>
+        <w:t>分割效果的好坏</w:t>
+      </w:r>
+      <w:r>
+        <w:rPr>
+          <w:color w:val="FF0000"/>
+        </w:rPr>
+        <w:t>：</w:t>
+      </w:r>
+      <w:r>
+        <w:rPr>
+          <w:rFonts w:hint="eastAsia"/>
+          <w:color w:val="FF0000"/>
+        </w:rPr>
+        <w:t>比如</w:t>
+      </w:r>
+      <w:r>
+        <w:rPr>
+          <w:color w:val="FF0000"/>
+        </w:rPr>
+        <w:t>通过计算</w:t>
+      </w:r>
+      <w:r>
+        <w:rPr>
+          <w:rFonts w:hint="eastAsia"/>
+          <w:color w:val="FF0000"/>
+        </w:rPr>
+        <w:t>得到</w:t>
+      </w:r>
+      <w:r>
+        <w:rPr>
+          <w:color w:val="FF0000"/>
+        </w:rPr>
+        <w:t>一个模型的P＝1，</w:t>
+      </w:r>
+      <w:r>
+        <w:rPr>
+          <w:rFonts w:hint="eastAsia"/>
+          <w:color w:val="FF0000"/>
+        </w:rPr>
+        <w:t>R</w:t>
+      </w:r>
+      <w:r>
+        <w:rPr>
+          <w:color w:val="FF0000"/>
+        </w:rPr>
+        <w:t>＝0.01</w:t>
+      </w:r>
+      <w:r>
+        <w:rPr>
+          <w:color w:val="FF0000"/>
+        </w:rPr>
+        <w:t>，那么就可以说明</w:t>
+      </w:r>
+      <w:r>
+        <w:rPr>
+          <w:rFonts w:hint="eastAsia"/>
+          <w:color w:val="FF0000"/>
+        </w:rPr>
+        <w:t>该</w:t>
+      </w:r>
+      <w:r>
+        <w:rPr>
+          <w:color w:val="FF0000"/>
+        </w:rPr>
+        <w:t>模型的分割性能不佳。但Precision和Recall在对比时往往会出现问题：</w:t>
+      </w:r>
+      <w:r>
+        <w:rPr>
+          <w:rFonts w:hint="eastAsia"/>
+          <w:color w:val="FF0000"/>
+        </w:rPr>
+        <w:t>假设</w:t>
+      </w:r>
+      <w:r>
+        <w:rPr>
+          <w:color w:val="FF0000"/>
+        </w:rPr>
+        <w:t>有两个模型，</w:t>
+      </w:r>
+      <w:r>
+        <w:rPr>
+          <w:rFonts w:hint="eastAsia"/>
+          <w:color w:val="FF0000"/>
+        </w:rPr>
+        <w:t>P</w:t>
+      </w:r>
+      <w:r>
+        <w:rPr>
+          <w:color w:val="FF0000"/>
+        </w:rPr>
+        <w:t>＝0.9，</w:t>
+      </w:r>
+      <w:r>
+        <w:rPr>
+          <w:rFonts w:hint="eastAsia"/>
+          <w:color w:val="FF0000"/>
+        </w:rPr>
+        <w:t>R＝0.19；P</w:t>
+      </w:r>
+      <w:r>
+        <w:rPr>
+          <w:color w:val="FF0000"/>
+        </w:rPr>
+        <w:t>＝1，</w:t>
+      </w:r>
+      <w:r>
+        <w:rPr>
+          <w:rFonts w:hint="eastAsia"/>
+          <w:color w:val="FF0000"/>
+        </w:rPr>
+        <w:t>R</w:t>
+      </w:r>
+      <w:r>
+        <w:rPr>
+          <w:color w:val="FF0000"/>
+        </w:rPr>
+        <w:t>＝0.09，那么两个模型相比，</w:t>
+      </w:r>
+      <w:r>
+        <w:rPr>
+          <w:rFonts w:hint="eastAsia"/>
+          <w:color w:val="FF0000"/>
+        </w:rPr>
+        <w:t>哪个</w:t>
+      </w:r>
+      <w:r>
+        <w:rPr>
+          <w:color w:val="FF0000"/>
+        </w:rPr>
+        <w:t>模型更好？</w:t>
+      </w:r>
+      <w:r>
+        <w:rPr>
+          <w:rFonts w:hint="eastAsia"/>
+          <w:color w:val="FF0000"/>
+        </w:rPr>
+        <w:t>因此</w:t>
+      </w:r>
+      <w:r>
+        <w:rPr>
+          <w:color w:val="FF0000"/>
+        </w:rPr>
+        <w:t>我们需要一种方式来综合考量Precision和Recall，</w:t>
+      </w:r>
+      <w:r>
+        <w:rPr>
+          <w:rFonts w:hint="eastAsia"/>
+          <w:color w:val="FF0000"/>
+        </w:rPr>
+        <w:t>所以</w:t>
+      </w:r>
+      <w:r>
+        <w:rPr>
+          <w:color w:val="FF0000"/>
+        </w:rPr>
+        <w:t>才有了F-measure的产生。</w:t>
+      </w:r>
+    </w:p>
+    <w:p>
+      <w:pPr>
+        <w:rPr>
+          <w:color w:val="2E74B5" w:themeColor="accent1" w:themeShade="BF"/>
+        </w:rPr>
+      </w:pPr>
+      <w:r>
+        <w:rPr>
+          <w:color w:val="2E74B5" w:themeColor="accent1" w:themeShade="BF"/>
+        </w:rPr>
+        <w:t>F-measure：</w:t>
+      </w:r>
+    </w:p>
+    <w:p>
+      <w:pPr>
+        <w:rPr>
+          <w:sz w:val="28"/>
+          <w:szCs w:val="28"/>
+        </w:rPr>
+      </w:pPr>
       <m:oMathPara>
         <m:oMath>
+          <m:sSub>
+            <m:sSubPr>
+              <m:ctrlPr>
+                <w:rPr>
+                  <w:rFonts w:ascii="Cambria Math" w:hAnsi="Cambria Math" w:cs="Cambria Math"/>
+                  <w:i/>
+                  <w:sz w:val="28"/>
+                  <w:szCs w:val="28"/>
+                </w:rPr>
+              </m:ctrlPr>
+            </m:sSubPr>
+            <m:e>
+              <m:r>
+                <w:rPr>
+                  <w:rFonts w:ascii="Cambria Math" w:hAnsi="Cambria Math" w:cs="Cambria Math"/>
+                  <w:sz w:val="28"/>
+                  <w:szCs w:val="28"/>
+                </w:rPr>
+                <m:t>F</m:t>
+              </m:r>
+            </m:e>
+            <m:sub>
+              <m:r>
+                <w:rPr>
+                  <w:rFonts w:ascii="Cambria Math" w:hAnsi="Cambria Math" w:cs="Cambria Math"/>
+                  <w:sz w:val="28"/>
+                  <w:szCs w:val="28"/>
+                </w:rPr>
+                <m:t>β</m:t>
+              </m:r>
+            </m:sub>
+          </m:sSub>
           <m:r>
+            <m:rPr>
+              <m:sty m:val="p"/>
+            </m:rPr>
             <w:rPr>
               <w:rFonts w:ascii="Cambria Math" w:hAnsi="Cambria Math" w:cs="Cambria Math"/>
               <w:sz w:val="28"/>
               <w:szCs w:val="28"/>
             </w:rPr>
-            <m:t>F</m:t>
+            <m:t>=</m:t>
           </m:r>
+          <m:d>
+            <m:dPr>
+              <m:ctrlPr>
+                <w:rPr>
+                  <w:rFonts w:ascii="Cambria Math" w:hAnsi="Cambria Math" w:cs="Cambria Math"/>
+                  <w:sz w:val="28"/>
+                  <w:szCs w:val="28"/>
+                </w:rPr>
+              </m:ctrlPr>
+            </m:dPr>
+            <m:e>
+              <m:r>
+                <w:rPr>
+                  <w:rFonts w:ascii="Cambria Math" w:hAnsi="Cambria Math" w:cs="Cambria Math"/>
+                  <w:sz w:val="28"/>
+                  <w:szCs w:val="28"/>
+                </w:rPr>
+                <m:t>1+</m:t>
+              </m:r>
+              <m:sSup>
+                <m:sSupPr>
+                  <m:ctrlPr>
+                    <w:rPr>
+                      <w:rFonts w:ascii="Cambria Math" w:hAnsi="Cambria Math" w:cs="Cambria Math"/>
+                      <w:i/>
+                      <w:sz w:val="28"/>
+                      <w:szCs w:val="28"/>
+                    </w:rPr>
+                  </m:ctrlPr>
+                </m:sSupPr>
+                <m:e>
+                  <m:r>
+                    <w:rPr>
+                      <w:rFonts w:ascii="Cambria Math" w:hAnsi="Cambria Math" w:cs="Cambria Math"/>
+                      <w:sz w:val="28"/>
+                      <w:szCs w:val="28"/>
+                    </w:rPr>
+                    <m:t>β</m:t>
+                  </m:r>
+                </m:e>
+                <m:sup>
+                  <m:r>
+                    <w:rPr>
+                      <w:rFonts w:ascii="Cambria Math" w:hAnsi="Cambria Math" w:cs="Cambria Math"/>
+                      <w:sz w:val="28"/>
+                      <w:szCs w:val="28"/>
+                    </w:rPr>
+                    <m:t>2</m:t>
+                  </m:r>
+                </m:sup>
+              </m:sSup>
+            </m:e>
+          </m:d>
+          <m:f>
+            <m:fPr>
+              <m:ctrlPr>
+                <w:rPr>
+                  <w:rFonts w:ascii="Cambria Math" w:hAnsi="Cambria Math"/>
+                  <w:sz w:val="28"/>
+                  <w:szCs w:val="28"/>
+                </w:rPr>
+              </m:ctrlPr>
+            </m:fPr>
+            <m:num>
+              <m:r>
+                <w:rPr>
+                  <w:rFonts w:ascii="Cambria Math" w:hAnsi="Cambria Math"/>
+                  <w:sz w:val="28"/>
+                  <w:szCs w:val="28"/>
+                </w:rPr>
+                <m:t>Precision∙Recall</m:t>
+              </m:r>
+            </m:num>
+            <m:den>
+              <m:sSup>
+                <m:sSupPr>
+                  <m:ctrlPr>
+                    <w:rPr>
+                      <w:rFonts w:ascii="Cambria Math" w:hAnsi="Cambria Math"/>
+                      <w:i/>
+                      <w:sz w:val="28"/>
+                      <w:szCs w:val="28"/>
+                    </w:rPr>
+                  </m:ctrlPr>
+                </m:sSupPr>
+                <m:e>
+                  <m:r>
+                    <w:rPr>
+                      <w:rFonts w:ascii="Cambria Math" w:hAnsi="Cambria Math"/>
+                      <w:sz w:val="28"/>
+                      <w:szCs w:val="28"/>
+                    </w:rPr>
+                    <m:t>β</m:t>
+                  </m:r>
+                </m:e>
+                <m:sup>
+                  <m:r>
+                    <w:rPr>
+                      <w:rFonts w:ascii="Cambria Math" w:hAnsi="Cambria Math"/>
+                      <w:sz w:val="28"/>
+                      <w:szCs w:val="28"/>
+                    </w:rPr>
+                    <m:t>2</m:t>
+                  </m:r>
+                </m:sup>
+              </m:sSup>
+              <m:r>
+                <w:rPr>
+                  <w:rFonts w:ascii="Cambria Math" w:hAnsi="Cambria Math"/>
+                  <w:sz w:val="28"/>
+                  <w:szCs w:val="28"/>
+                </w:rPr>
+                <m:t>∙Precision+Recall</m:t>
+              </m:r>
+            </m:den>
+          </m:f>
+        </m:oMath>
+      </m:oMathPara>
+    </w:p>
+    <w:p>
+      <w:pPr>
+        <w:widowControl/>
+        <w:autoSpaceDE w:val="0"/>
+        <w:autoSpaceDN w:val="0"/>
+        <w:adjustRightInd w:val="0"/>
+        <w:jc w:val="left"/>
+        <w:rPr>
+          <w:rFonts w:eastAsiaTheme="minorHAnsi" w:cs="Times"/>
+          <w:color w:val="393939"/>
+          <w:kern w:val="0"/>
+        </w:rPr>
+      </w:pPr>
+      <w:r>
+        <w:lastRenderedPageBreak/>
+        <w:t>通过调整</w:t>
+      </w:r>
+      <m:oMath>
+        <m:r>
+          <w:rPr>
+            <w:rFonts w:ascii="Cambria Math" w:hAnsi="Cambria Math" w:cs="Cambria Math"/>
+          </w:rPr>
+          <m:t>β</m:t>
+        </m:r>
+      </m:oMath>
+      <w:r>
+        <w:t>，</w:t>
+      </w:r>
+      <w:r>
+        <w:rPr>
+          <w:rFonts w:hint="eastAsia"/>
+        </w:rPr>
+        <w:t>可以</w:t>
+      </w:r>
+      <w:r>
+        <w:t>改变</w:t>
+      </w:r>
+      <w:r>
+        <w:t>Precision和Recall</w:t>
+      </w:r>
+      <w:r>
+        <w:rPr>
+          <w:rFonts w:hint="eastAsia"/>
+        </w:rPr>
+        <w:t>在</w:t>
+      </w:r>
+      <w:r>
+        <w:t>F-measure中</w:t>
+      </w:r>
+      <w:r>
+        <w:rPr>
+          <w:rFonts w:hint="eastAsia"/>
+        </w:rPr>
+        <w:t>的</w:t>
+      </w:r>
+      <w:r>
+        <w:t>权重。</w:t>
+      </w:r>
+      <w:r>
+        <w:rPr>
+          <w:rFonts w:hint="eastAsia"/>
+        </w:rPr>
+        <w:t>当</w:t>
+      </w:r>
+      <m:oMath>
+        <m:r>
+          <w:rPr>
+            <w:rFonts w:ascii="Cambria Math" w:hAnsi="Cambria Math" w:cs="Cambria Math"/>
+          </w:rPr>
+          <m:t>β&lt;1</m:t>
+        </m:r>
+      </m:oMath>
+      <w:r>
+        <w:t>时，Precision</w:t>
+      </w:r>
+      <w:r>
+        <w:rPr>
+          <w:rFonts w:hint="eastAsia"/>
+        </w:rPr>
+        <w:t>权重</w:t>
+      </w:r>
+      <w:r>
+        <w:t>大于Recall；</w:t>
+      </w:r>
+      <w:r>
+        <w:rPr>
+          <w:rFonts w:hint="eastAsia"/>
+        </w:rPr>
+        <w:t>当</w:t>
+      </w:r>
+      <m:oMath>
+        <m:r>
+          <w:rPr>
+            <w:rFonts w:ascii="Cambria Math" w:hAnsi="Cambria Math" w:cs="Cambria Math"/>
+          </w:rPr>
+          <m:t>β&gt;1</m:t>
+        </m:r>
+      </m:oMath>
+      <w:r>
+        <w:t>，</w:t>
+      </w:r>
+      <w:r>
+        <w:rPr>
+          <w:rFonts w:hint="eastAsia"/>
+        </w:rPr>
+        <w:t>Recall</w:t>
+      </w:r>
+      <w:r>
+        <w:t>权重</w:t>
+      </w:r>
+      <w:r>
+        <w:rPr>
+          <w:rFonts w:hint="eastAsia"/>
+        </w:rPr>
+        <w:t>大于</w:t>
+      </w:r>
+      <w:r>
+        <w:t>Precision。在实际情况中，</w:t>
+      </w:r>
+      <w:r>
+        <w:rPr>
+          <w:rFonts w:hint="eastAsia"/>
+        </w:rPr>
+        <w:t>需要</w:t>
+      </w:r>
+      <w:r>
+        <w:t>根据需求来确定</w:t>
+      </w:r>
+      <m:oMath>
+        <m:r>
+          <w:rPr>
+            <w:rFonts w:ascii="Cambria Math" w:hAnsi="Cambria Math" w:cs="Cambria Math"/>
+          </w:rPr>
+          <m:t>β</m:t>
+        </m:r>
+      </m:oMath>
+      <w:r>
+        <w:t>的值。</w:t>
+      </w:r>
+      <w:r>
+        <w:rPr>
+          <w:rFonts w:ascii="Arial" w:hAnsi="Arial" w:cs="Arial"/>
+          <w:bCs/>
+          <w:color w:val="262626"/>
+          <w:kern w:val="0"/>
+        </w:rPr>
+        <w:t>如果是做搜索，那就是保证</w:t>
+      </w:r>
+      <w:r>
+        <w:rPr>
+          <w:rFonts w:ascii="Arial" w:hAnsi="Arial" w:cs="Arial"/>
+          <w:bCs/>
+          <w:color w:val="262626"/>
+          <w:kern w:val="0"/>
+        </w:rPr>
+        <w:t>查全</w:t>
+      </w:r>
+      <w:r>
+        <w:rPr>
+          <w:rFonts w:ascii="Arial" w:hAnsi="Arial" w:cs="Arial"/>
+          <w:bCs/>
+          <w:color w:val="262626"/>
+          <w:kern w:val="0"/>
+        </w:rPr>
+        <w:t>的情况下提升准确率；如果做疾病监测、反垃圾，则是保准确率的条件下，提升</w:t>
+      </w:r>
+      <w:r>
+        <w:rPr>
+          <w:rFonts w:ascii="Arial" w:hAnsi="Arial" w:cs="Arial"/>
+          <w:bCs/>
+          <w:color w:val="262626"/>
+          <w:kern w:val="0"/>
+        </w:rPr>
+        <w:t>查全</w:t>
+      </w:r>
+      <w:bookmarkStart w:id="0" w:name="_GoBack"/>
+      <w:bookmarkEnd w:id="0"/>
+      <w:r>
+        <w:rPr>
+          <w:rFonts w:ascii="Arial" w:hAnsi="Arial" w:cs="Arial"/>
+          <w:bCs/>
+          <w:color w:val="262626"/>
+          <w:kern w:val="0"/>
+        </w:rPr>
+        <w:t>。</w:t>
+      </w:r>
+    </w:p>
+    <w:p>
+      <w:r>
+        <w:rPr>
+          <w:rFonts w:hint="eastAsia"/>
+        </w:rPr>
+        <w:t>当</w:t>
+      </w:r>
+      <m:oMath>
+        <m:r>
+          <w:rPr>
+            <w:rFonts w:ascii="Cambria Math" w:hAnsi="Cambria Math" w:cs="Cambria Math"/>
+          </w:rPr>
+          <m:t>β=1</m:t>
+        </m:r>
+      </m:oMath>
+      <w:r>
+        <w:t>时，</w:t>
+      </w:r>
+      <w:r>
+        <w:rPr>
+          <w:rFonts w:hint="eastAsia"/>
+        </w:rPr>
+        <w:t>Precision</w:t>
+      </w:r>
+      <w:r>
+        <w:t>和Recall在F-measure中所占比重</w:t>
+      </w:r>
+      <w:r>
+        <w:rPr>
+          <w:rFonts w:hint="eastAsia"/>
+        </w:rPr>
+        <w:t>相等</w:t>
+      </w:r>
+      <w:r>
+        <w:t>，</w:t>
+      </w:r>
+      <w:r>
+        <w:rPr>
+          <w:rFonts w:hint="eastAsia"/>
+        </w:rPr>
+        <w:t>这就是</w:t>
+      </w:r>
+      <w:r>
+        <w:t>平常所说的F1-measure。</w:t>
+      </w:r>
+    </w:p>
+    <w:p>
+      <w:pPr>
+        <w:rPr>
+          <w:color w:val="2E74B5" w:themeColor="accent1" w:themeShade="BF"/>
+        </w:rPr>
+      </w:pPr>
+      <w:r>
+        <w:rPr>
+          <w:color w:val="2E74B5" w:themeColor="accent1" w:themeShade="BF"/>
+        </w:rPr>
+        <w:t>F1-measure</w:t>
+      </w:r>
+      <w:r>
+        <w:rPr>
+          <w:color w:val="2E74B5" w:themeColor="accent1" w:themeShade="BF"/>
+        </w:rPr>
+        <w:t>：</w:t>
+      </w:r>
+    </w:p>
+    <w:p>
+      <w:pPr>
+        <w:rPr>
+          <w:sz w:val="28"/>
+          <w:szCs w:val="28"/>
+        </w:rPr>
+      </w:pPr>
+      <m:oMathPara>
+        <m:oMath>
+          <m:sSub>
+            <m:sSubPr>
+              <m:ctrlPr>
+                <w:rPr>
+                  <w:rFonts w:ascii="Cambria Math" w:hAnsi="Cambria Math" w:cs="Cambria Math"/>
+                  <w:i/>
+                  <w:sz w:val="28"/>
+                  <w:szCs w:val="28"/>
+                </w:rPr>
+              </m:ctrlPr>
+            </m:sSubPr>
+            <m:e>
+              <m:r>
+                <w:rPr>
+                  <w:rFonts w:ascii="Cambria Math" w:hAnsi="Cambria Math" w:cs="Cambria Math"/>
+                  <w:sz w:val="28"/>
+                  <w:szCs w:val="28"/>
+                </w:rPr>
+                <m:t>F</m:t>
+              </m:r>
+            </m:e>
+            <m:sub>
+              <m:r>
+                <w:rPr>
+                  <w:rFonts w:ascii="Cambria Math" w:hAnsi="Cambria Math" w:cs="Cambria Math"/>
+                  <w:sz w:val="28"/>
+                  <w:szCs w:val="28"/>
+                </w:rPr>
+                <m:t>1</m:t>
+              </m:r>
+            </m:sub>
+          </m:sSub>
           <m:r>
             <m:rPr>
               <m:sty m:val="p"/>
@@ -279,157 +1140,10 @@
     </w:p>
     <w:p>
       <w:pPr>
-        <w:rPr>
-          <w:sz w:val="28"/>
-          <w:szCs w:val="28"/>
-        </w:rPr>
-      </w:pPr>
-      <w:r>
-        <w:rPr>
-          <w:sz w:val="28"/>
-          <w:szCs w:val="28"/>
-        </w:rPr>
-        <w:t xml:space="preserve"> </w:t>
-      </w:r>
-      <w:r>
-        <w:rPr>
-          <w:sz w:val="28"/>
-          <w:szCs w:val="28"/>
-        </w:rPr>
-        <w:t xml:space="preserve">     </w:t>
-      </w:r>
-      <w:r>
-        <w:rPr>
-          <w:sz w:val="28"/>
-          <w:szCs w:val="28"/>
-        </w:rPr>
-        <w:t xml:space="preserve">  </w:t>
-      </w:r>
-      <m:oMath>
-        <m:r>
-          <w:rPr>
-            <w:rFonts w:ascii="Cambria Math" w:hAnsi="Cambria Math"/>
-            <w:sz w:val="28"/>
-            <w:szCs w:val="28"/>
-          </w:rPr>
-          <m:t xml:space="preserve"> TP:</m:t>
-        </m:r>
-      </m:oMath>
-      <w:r>
-        <w:rPr>
-          <w:sz w:val="28"/>
-          <w:szCs w:val="28"/>
-        </w:rPr>
-        <w:t xml:space="preserve"> True Positives</w:t>
-      </w:r>
-      <w:r>
-        <w:rPr>
-          <w:sz w:val="28"/>
-          <w:szCs w:val="28"/>
-        </w:rPr>
-        <w:t xml:space="preserve">          </w:t>
-      </w:r>
-      <w:r>
-        <w:rPr>
-          <w:sz w:val="28"/>
-          <w:szCs w:val="28"/>
-        </w:rPr>
-        <w:t xml:space="preserve"> </w:t>
-      </w:r>
-      <m:oMath>
-        <m:r>
-          <w:rPr>
-            <w:rFonts w:ascii="Cambria Math" w:hAnsi="Cambria Math"/>
-            <w:sz w:val="28"/>
-            <w:szCs w:val="28"/>
-          </w:rPr>
-          <m:t>FP:</m:t>
-        </m:r>
-      </m:oMath>
-      <w:r>
-        <w:rPr>
-          <w:sz w:val="28"/>
-          <w:szCs w:val="28"/>
-        </w:rPr>
-        <w:t xml:space="preserve"> False Positives</w:t>
-      </w:r>
-    </w:p>
-    <w:p>
-      <w:pPr>
-        <w:rPr>
-          <w:sz w:val="28"/>
-          <w:szCs w:val="28"/>
-        </w:rPr>
-      </w:pPr>
-      <w:r>
-        <w:rPr>
-          <w:sz w:val="28"/>
-          <w:szCs w:val="28"/>
-        </w:rPr>
-        <w:t xml:space="preserve"> </w:t>
-      </w:r>
-      <w:r>
-        <w:rPr>
-          <w:sz w:val="28"/>
-          <w:szCs w:val="28"/>
-        </w:rPr>
-        <w:t xml:space="preserve">     </w:t>
-      </w:r>
-      <w:r>
-        <w:rPr>
-          <w:sz w:val="28"/>
-          <w:szCs w:val="28"/>
-        </w:rPr>
-        <w:t xml:space="preserve">  </w:t>
-      </w:r>
-      <m:oMath>
-        <m:r>
-          <w:rPr>
-            <w:rFonts w:ascii="Cambria Math" w:hAnsi="Cambria Math"/>
-            <w:sz w:val="28"/>
-            <w:szCs w:val="28"/>
-          </w:rPr>
-          <m:t>TN:</m:t>
-        </m:r>
-      </m:oMath>
-      <w:r>
-        <w:rPr>
-          <w:sz w:val="28"/>
-          <w:szCs w:val="28"/>
-        </w:rPr>
-        <w:t xml:space="preserve"> True Negatives         </w:t>
-      </w:r>
-      <w:r>
-        <w:rPr>
-          <w:sz w:val="28"/>
-          <w:szCs w:val="28"/>
-        </w:rPr>
-        <w:t xml:space="preserve"> </w:t>
-      </w:r>
-      <m:oMath>
-        <m:r>
-          <w:rPr>
-            <w:rFonts w:ascii="Cambria Math" w:hAnsi="Cambria Math"/>
-            <w:sz w:val="28"/>
-            <w:szCs w:val="28"/>
-          </w:rPr>
-          <m:t>FN:</m:t>
-        </m:r>
-      </m:oMath>
-      <w:r>
-        <w:rPr>
-          <w:sz w:val="28"/>
-          <w:szCs w:val="28"/>
-        </w:rPr>
-        <w:t xml:space="preserve"> False Negatives</w:t>
-      </w:r>
-    </w:p>
-    <w:p>
-      <w:pPr>
         <w:pStyle w:val="a3"/>
         <w:numPr>
           <w:ilvl w:val="0"/>
-          <w:numId w:val="4"/>
+          <w:numId w:val="5"/>
         </w:numPr>
         <w:ind w:firstLineChars="0"/>
       </w:pPr>
@@ -443,7 +1157,7 @@
         <w:ind w:left="360" w:firstLineChars="0" w:firstLine="0"/>
       </w:pPr>
       <w:r>
-        <w:t xml:space="preserve">    </w:t>
+        <w:t xml:space="preserve"> </w:t>
       </w:r>
       <w:r>
         <w:t>因为Precision</w:t>
@@ -646,19 +1360,7 @@
         <w:t>F－measure值是否可以直接评判分割性能的好坏？</w:t>
       </w:r>
       <w:r>
-        <w:t>单</w:t>
-      </w:r>
-      <w:r>
-        <w:t>从Precision、</w:t>
-      </w:r>
-      <w:r>
-        <w:rPr>
-          <w:rFonts w:hint="eastAsia"/>
-        </w:rPr>
-        <w:t>Recall</w:t>
-      </w:r>
-      <w:r>
-        <w:t>是否可以？</w:t>
+        <w:t xml:space="preserve"> </w:t>
       </w:r>
     </w:p>
     <w:p>
@@ -749,96 +1451,6 @@
       </w:r>
       <w:r>
         <w:t>值。</w:t>
-      </w:r>
-      <w:r>
-        <w:rPr>
-          <w:rFonts w:hint="eastAsia"/>
-        </w:rPr>
-        <w:t>同样</w:t>
-      </w:r>
-      <w:r>
-        <w:t>，</w:t>
-      </w:r>
-      <w:r>
-        <w:t>单</w:t>
-      </w:r>
-      <w:bookmarkStart w:id="0" w:name="_GoBack"/>
-      <w:bookmarkEnd w:id="0"/>
-      <w:r>
-        <w:rPr>
-          <w:rFonts w:hint="eastAsia"/>
-        </w:rPr>
-        <w:t>从</w:t>
-      </w:r>
-      <w:r>
-        <w:t>P、</w:t>
-      </w:r>
-      <w:r>
-        <w:rPr>
-          <w:rFonts w:hint="eastAsia"/>
-        </w:rPr>
-        <w:t>R</w:t>
-      </w:r>
-      <w:r>
-        <w:t>也不能直接评定分</w:t>
-      </w:r>
-      <w:r>
-        <w:lastRenderedPageBreak/>
-        <w:t>割性能好坏：</w:t>
-      </w:r>
-      <w:r>
-        <w:rPr>
-          <w:rFonts w:hint="eastAsia"/>
-        </w:rPr>
-        <w:t>假定</w:t>
-      </w:r>
-      <w:r>
-        <w:t>分割后只有一个点被判断为正类，</w:t>
-      </w:r>
-      <w:r>
-        <w:rPr>
-          <w:rFonts w:hint="eastAsia"/>
-        </w:rPr>
-        <w:t>那么</w:t>
-      </w:r>
-      <w:r>
-        <w:t>P＝1，</w:t>
-      </w:r>
-      <w:r>
-        <w:rPr>
-          <w:rFonts w:hint="eastAsia"/>
-        </w:rPr>
-        <w:t>而</w:t>
-      </w:r>
-      <w:r>
-        <w:t>R则是一个</w:t>
-      </w:r>
-      <w:r>
-        <w:rPr>
-          <w:rFonts w:hint="eastAsia"/>
-        </w:rPr>
-        <w:t>远远</w:t>
-      </w:r>
-      <w:r>
-        <w:t>小于1</w:t>
-      </w:r>
-      <w:r>
-        <w:rPr>
-          <w:rFonts w:hint="eastAsia"/>
-        </w:rPr>
-        <w:t>的</w:t>
-      </w:r>
-      <w:r>
-        <w:t>数，此时不能判定，</w:t>
-      </w:r>
-      <w:r>
-        <w:rPr>
-          <w:rFonts w:hint="eastAsia"/>
-        </w:rPr>
-        <w:t>因此</w:t>
-      </w:r>
-      <w:r>
-        <w:t>才会有F-measure的产生。</w:t>
       </w:r>
     </w:p>
     <w:sectPr>
@@ -943,6 +1555,96 @@
     </w:lvl>
   </w:abstractNum>
   <w:abstractNum w:abstractNumId="1">
+    <w:nsid w:val="03BC6A44"/>
+    <w:multiLevelType w:val="hybridMultilevel"/>
+    <w:tmpl w:val="B4B65DC4"/>
+    <w:lvl w:ilvl="0" w:tplc="96DC0192">
+      <w:start w:val="1"/>
+      <w:numFmt w:val="decimal"/>
+      <w:lvlText w:val="%1."/>
+      <w:lvlJc w:val="left"/>
+      <w:pPr>
+        <w:ind w:left="360" w:hanging="360"/>
+      </w:pPr>
+      <w:rPr>
+        <w:rFonts w:hint="default"/>
+        <w:sz w:val="28"/>
+      </w:rPr>
+    </w:lvl>
+    <w:lvl w:ilvl="1" w:tplc="04090019" w:tentative="1">
+      <w:start w:val="1"/>
+      <w:numFmt w:val="lowerLetter"/>
+      <w:lvlText w:val="%2)"/>
+      <w:lvlJc w:val="left"/>
+      <w:pPr>
+        <w:ind w:left="960" w:hanging="480"/>
+      </w:pPr>
+    </w:lvl>
+    <w:lvl w:ilvl="2" w:tplc="0409001B" w:tentative="1">
+      <w:start w:val="1"/>
+      <w:numFmt w:val="lowerRoman"/>
+      <w:lvlText w:val="%3."/>
+      <w:lvlJc w:val="right"/>
+      <w:pPr>
+        <w:ind w:left="1440" w:hanging="480"/>
+      </w:pPr>
+    </w:lvl>
+    <w:lvl w:ilvl="3" w:tplc="0409000F" w:tentative="1">
+      <w:start w:val="1"/>
+      <w:numFmt w:val="decimal"/>
+      <w:lvlText w:val="%4."/>
+      <w:lvlJc w:val="left"/>
+      <w:pPr>
+        <w:ind w:left="1920" w:hanging="480"/>
+      </w:pPr>
+    </w:lvl>
+    <w:lvl w:ilvl="4" w:tplc="04090019" w:tentative="1">
+      <w:start w:val="1"/>
+      <w:numFmt w:val="lowerLetter"/>
+      <w:lvlText w:val="%5)"/>
+      <w:lvlJc w:val="left"/>
+      <w:pPr>
+        <w:ind w:left="2400" w:hanging="480"/>
+      </w:pPr>
+    </w:lvl>
+    <w:lvl w:ilvl="5" w:tplc="0409001B" w:tentative="1">
+      <w:start w:val="1"/>
+      <w:numFmt w:val="lowerRoman"/>
+      <w:lvlText w:val="%6."/>
+      <w:lvlJc w:val="right"/>
+      <w:pPr>
+        <w:ind w:left="2880" w:hanging="480"/>
+      </w:pPr>
+    </w:lvl>
+    <w:lvl w:ilvl="6" w:tplc="0409000F" w:tentative="1">
+      <w:start w:val="1"/>
+      <w:numFmt w:val="decimal"/>
+      <w:lvlText w:val="%7."/>
+      <w:lvlJc w:val="left"/>
+      <w:pPr>
+        <w:ind w:left="3360" w:hanging="480"/>
+      </w:pPr>
+    </w:lvl>
+    <w:lvl w:ilvl="7" w:tplc="04090019" w:tentative="1">
+      <w:start w:val="1"/>
+      <w:numFmt w:val="lowerLetter"/>
+      <w:lvlText w:val="%8)"/>
+      <w:lvlJc w:val="left"/>
+      <w:pPr>
+        <w:ind w:left="3840" w:hanging="480"/>
+      </w:pPr>
+    </w:lvl>
+    <w:lvl w:ilvl="8" w:tplc="0409001B" w:tentative="1">
+      <w:start w:val="1"/>
+      <w:numFmt w:val="lowerRoman"/>
+      <w:lvlText w:val="%9."/>
+      <w:lvlJc w:val="right"/>
+      <w:pPr>
+        <w:ind w:left="4320" w:hanging="480"/>
+      </w:pPr>
+    </w:lvl>
+  </w:abstractNum>
+  <w:abstractNum w:abstractNumId="2">
     <w:nsid w:val="0574526A"/>
     <w:multiLevelType w:val="hybridMultilevel"/>
     <w:tmpl w:val="DBE437F8"/>
@@ -1031,7 +1733,7 @@
       </w:pPr>
     </w:lvl>
   </w:abstractNum>
-  <w:abstractNum w:abstractNumId="2">
+  <w:abstractNum w:abstractNumId="3">
     <w:nsid w:val="299316B8"/>
     <w:multiLevelType w:val="hybridMultilevel"/>
     <w:tmpl w:val="8904C78A"/>
@@ -1120,7 +1822,7 @@
       </w:pPr>
     </w:lvl>
   </w:abstractNum>
-  <w:abstractNum w:abstractNumId="3">
+  <w:abstractNum w:abstractNumId="4">
     <w:nsid w:val="3D7853F9"/>
     <w:multiLevelType w:val="hybridMultilevel"/>
     <w:tmpl w:val="38A699B2"/>
@@ -1210,16 +1912,19 @@
     </w:lvl>
   </w:abstractNum>
   <w:num w:numId="1">
+    <w:abstractNumId w:val="4"/>
+  </w:num>
+  <w:num w:numId="2">
     <w:abstractNumId w:val="3"/>
   </w:num>
-  <w:num w:numId="2">
+  <w:num w:numId="3">
     <w:abstractNumId w:val="2"/>
-  </w:num>
-  <w:num w:numId="3">
-    <w:abstractNumId w:val="1"/>
   </w:num>
   <w:num w:numId="4">
     <w:abstractNumId w:val="0"/>
+  </w:num>
+  <w:num w:numId="5">
+    <w:abstractNumId w:val="1"/>
   </w:num>
 </w:numbering>
 </file>

</xml_diff>